<commit_message>
Finished eng110 paper 1
</commit_message>
<xml_diff>
--- a/ENG110/ENG110_project_1_workshop_draft.docx
+++ b/ENG110/ENG110_project_1_workshop_draft.docx
@@ -56,7 +56,15 @@
           <w:sz w:val="24"/>
           <w:szCs w:val="24"/>
         </w:rPr>
-        <w:t>2/18/16</w:t>
+        <w:t>2/23</w:t>
+      </w:r>
+      <w:r>
+        <w:rPr>
+          <w:rFonts w:ascii="Times New Roman" w:hAnsi="Times New Roman" w:cs="Times New Roman"/>
+          <w:sz w:val="24"/>
+          <w:szCs w:val="24"/>
+        </w:rPr>
+        <w:t>/16</w:t>
       </w:r>
     </w:p>
     <w:p>
@@ -85,13 +93,29 @@
           <w:sz w:val="24"/>
           <w:szCs w:val="24"/>
         </w:rPr>
-        <w:t>Project 1 Workshop Draft</w:t>
-      </w:r>
-    </w:p>
-    <w:p>
-      <w:pPr>
-        <w:pStyle w:val="NoSpacing"/>
-        <w:spacing w:line="480" w:lineRule="auto"/>
+        <w:t xml:space="preserve">Project 1 </w:t>
+      </w:r>
+      <w:r>
+        <w:rPr>
+          <w:rFonts w:ascii="Times New Roman" w:hAnsi="Times New Roman" w:cs="Times New Roman"/>
+          <w:sz w:val="24"/>
+          <w:szCs w:val="24"/>
+        </w:rPr>
+        <w:t>Final</w:t>
+      </w:r>
+      <w:r>
+        <w:rPr>
+          <w:rFonts w:ascii="Times New Roman" w:hAnsi="Times New Roman" w:cs="Times New Roman"/>
+          <w:sz w:val="24"/>
+          <w:szCs w:val="24"/>
+        </w:rPr>
+        <w:t xml:space="preserve"> Draft</w:t>
+      </w:r>
+    </w:p>
+    <w:p>
+      <w:pPr>
+        <w:pStyle w:val="NoSpacing"/>
+        <w:jc w:val="center"/>
         <w:rPr>
           <w:rFonts w:ascii="Times New Roman" w:hAnsi="Times New Roman" w:cs="Times New Roman"/>
           <w:sz w:val="24"/>
@@ -132,14 +156,6 @@
           <w:sz w:val="24"/>
           <w:szCs w:val="24"/>
         </w:rPr>
-        <w:t xml:space="preserve"> (Pew Research Center)</w:t>
-      </w:r>
-      <w:r>
-        <w:rPr>
-          <w:rFonts w:ascii="Times New Roman" w:hAnsi="Times New Roman" w:cs="Times New Roman"/>
-          <w:sz w:val="24"/>
-          <w:szCs w:val="24"/>
-        </w:rPr>
         <w:t xml:space="preserve">. </w:t>
       </w:r>
       <w:r>
@@ -256,47 +272,63 @@
           <w:sz w:val="24"/>
           <w:szCs w:val="24"/>
         </w:rPr>
-        <w:t xml:space="preserve"> are Gary S. Becker and Kevin M. Murphy. </w:t>
-      </w:r>
-      <w:r>
-        <w:rPr>
-          <w:rFonts w:ascii="Times New Roman" w:hAnsi="Times New Roman" w:cs="Times New Roman"/>
-          <w:sz w:val="24"/>
-          <w:szCs w:val="24"/>
-        </w:rPr>
-        <w:t xml:space="preserve">Gary Becker is deceased, but in life was a professor of economics and sociology at the University of Chicago’s Booth </w:t>
-      </w:r>
-      <w:r>
-        <w:rPr>
-          <w:rFonts w:ascii="Times New Roman" w:hAnsi="Times New Roman" w:cs="Times New Roman"/>
-          <w:sz w:val="24"/>
-          <w:szCs w:val="24"/>
-        </w:rPr>
-        <w:t>School of Business. He was also a Nobel laureate for his work in the field of economics</w:t>
-      </w:r>
-      <w:r>
-        <w:rPr>
-          <w:rFonts w:ascii="Times New Roman" w:hAnsi="Times New Roman" w:cs="Times New Roman"/>
-          <w:sz w:val="24"/>
-          <w:szCs w:val="24"/>
-        </w:rPr>
-        <w:t xml:space="preserve">. Kevin M. Murphy works as a professor of Economics at the University of Chicago Booth School of Business and as a Senior Fellow at the Hoover Institution. </w:t>
-      </w:r>
-      <w:r>
-        <w:rPr>
-          <w:rFonts w:ascii="Times New Roman" w:hAnsi="Times New Roman" w:cs="Times New Roman"/>
-          <w:sz w:val="24"/>
-          <w:szCs w:val="24"/>
-        </w:rPr>
-        <w:t>In their co-authored essay,</w:t>
-      </w:r>
-      <w:r>
-        <w:rPr>
-          <w:rFonts w:ascii="Times New Roman" w:hAnsi="Times New Roman" w:cs="Times New Roman"/>
-          <w:sz w:val="24"/>
-          <w:szCs w:val="24"/>
-        </w:rPr>
-        <w:t xml:space="preserve"> “The Upside of Income Inequality”, Becker and Murphy argue that rising levels of income inequality in America are driven by an increased valuation of education and skill development, and so new policies aimed at reducing inequality would discourage young Americans from pursing an education. That should be </w:t>
+        <w:t xml:space="preserve"> are Gary S. Becker and Kevin M. Murphy. Gary Becker is deceased, but in life was a professor of economics and sociology at the University of Chicago’s Booth School of Business. He was also a Nobel laureate for his work in the field of economics. Kevin M. Murphy works as a professor of Economics at the University of Chicago Booth School of Business and as a Senior Fel</w:t>
+      </w:r>
+      <w:r>
+        <w:rPr>
+          <w:rFonts w:ascii="Times New Roman" w:hAnsi="Times New Roman" w:cs="Times New Roman"/>
+          <w:sz w:val="24"/>
+          <w:szCs w:val="24"/>
+        </w:rPr>
+        <w:t xml:space="preserve">low at the Hoover Institution. In contrast to the majority of left-leaning academics in their field (who, by and large, support government intervention to combat inequality), </w:t>
+      </w:r>
+      <w:r>
+        <w:rPr>
+          <w:rFonts w:ascii="Times New Roman" w:hAnsi="Times New Roman" w:cs="Times New Roman"/>
+          <w:sz w:val="24"/>
+          <w:szCs w:val="24"/>
+        </w:rPr>
+        <w:t xml:space="preserve">Becker and Murphy argue </w:t>
+      </w:r>
+      <w:r>
+        <w:rPr>
+          <w:rFonts w:ascii="Times New Roman" w:hAnsi="Times New Roman" w:cs="Times New Roman"/>
+          <w:sz w:val="24"/>
+          <w:szCs w:val="24"/>
+        </w:rPr>
+        <w:t>i</w:t>
+      </w:r>
+      <w:r>
+        <w:rPr>
+          <w:rFonts w:ascii="Times New Roman" w:hAnsi="Times New Roman" w:cs="Times New Roman"/>
+          <w:sz w:val="24"/>
+          <w:szCs w:val="24"/>
+        </w:rPr>
+        <w:t>n their co-authored essay,</w:t>
+      </w:r>
+      <w:r>
+        <w:rPr>
+          <w:rFonts w:ascii="Times New Roman" w:hAnsi="Times New Roman" w:cs="Times New Roman"/>
+          <w:sz w:val="24"/>
+          <w:szCs w:val="24"/>
+        </w:rPr>
+        <w:t xml:space="preserve"> “The Upside of Income Inequality”, </w:t>
+      </w:r>
+      <w:r>
+        <w:rPr>
+          <w:rFonts w:ascii="Times New Roman" w:hAnsi="Times New Roman" w:cs="Times New Roman"/>
+          <w:sz w:val="24"/>
+          <w:szCs w:val="24"/>
+        </w:rPr>
+        <w:t xml:space="preserve">that </w:t>
+      </w:r>
+      <w:r>
+        <w:rPr>
+          <w:rFonts w:ascii="Times New Roman" w:hAnsi="Times New Roman" w:cs="Times New Roman"/>
+          <w:sz w:val="24"/>
+          <w:szCs w:val="24"/>
+        </w:rPr>
+        <w:t xml:space="preserve">rising levels of income inequality in America are driven by an increased valuation of education and skill development, and so new policies aimed at reducing inequality would discourage young </w:t>
       </w:r>
       <w:r>
         <w:rPr>
@@ -305,7 +337,7 @@
           <w:szCs w:val="24"/>
         </w:rPr>
         <w:lastRenderedPageBreak/>
-        <w:t xml:space="preserve">avoided, they claim, because, “The potential generated by higher returns to education extends from individuals to the economy as a whole,” (585) and because, “Higher returns to education will accelerate growth in living standards as existing investments have a higher return, and additional investments in education will be made in response to higher returns” (585-586). However, in his essay “Confronting Inequality”, Paul Krugman makes a more compelling case for caring about income inequality in modern America, and lays out a plan for addressing it. </w:t>
+        <w:t xml:space="preserve">Americans from pursing an education. That should be avoided, they claim, because, “The potential generated by higher returns to education extends from individuals to the economy as a whole,” (585) and because, “Higher returns to education will accelerate growth in living standards as existing investments have a higher return, and additional investments in education will be made in response to higher returns” (585-586). However, in his essay “Confronting Inequality”, Paul Krugman makes a more compelling case for caring about income inequality in modern America, and lays out a plan for addressing it. </w:t>
       </w:r>
       <w:r>
         <w:rPr>
@@ -337,7 +369,31 @@
           <w:sz w:val="24"/>
           <w:szCs w:val="24"/>
         </w:rPr>
-        <w:t xml:space="preserve"> In “Confronting Inequality</w:t>
+        <w:t xml:space="preserve"> Responding to a perceived positive feedback loop of income inequality and political shifts to the right in American politics over the past half-century,</w:t>
+      </w:r>
+      <w:r>
+        <w:rPr>
+          <w:rFonts w:ascii="Times New Roman" w:hAnsi="Times New Roman" w:cs="Times New Roman"/>
+          <w:sz w:val="24"/>
+          <w:szCs w:val="24"/>
+        </w:rPr>
+        <w:t xml:space="preserve"> </w:t>
+      </w:r>
+      <w:r>
+        <w:rPr>
+          <w:rFonts w:ascii="Times New Roman" w:hAnsi="Times New Roman" w:cs="Times New Roman"/>
+          <w:sz w:val="24"/>
+          <w:szCs w:val="24"/>
+        </w:rPr>
+        <w:t>Krugman argues i</w:t>
+      </w:r>
+      <w:r>
+        <w:rPr>
+          <w:rFonts w:ascii="Times New Roman" w:hAnsi="Times New Roman" w:cs="Times New Roman"/>
+          <w:sz w:val="24"/>
+          <w:szCs w:val="24"/>
+        </w:rPr>
+        <w:t>n “Confronting Inequality</w:t>
       </w:r>
       <w:r>
         <w:rPr>
@@ -361,15 +417,33 @@
           <w:sz w:val="24"/>
           <w:szCs w:val="24"/>
         </w:rPr>
-        <w:t xml:space="preserve"> Krugman argues that,</w:t>
-      </w:r>
-      <w:r>
-        <w:rPr>
-          <w:rFonts w:ascii="Times New Roman" w:hAnsi="Times New Roman" w:cs="Times New Roman"/>
-          <w:sz w:val="24"/>
-          <w:szCs w:val="24"/>
-        </w:rPr>
-        <w:t xml:space="preserve"> “vast income inequality inevitably brings vast social inequality in its train. And this social inequality... has real, negative consequences for the way people live in this country” (563). Thus, he asserts, the American government should step in and reduce income inequality by increasing taxes, raising the minimum wage, and empowering unions.</w:t>
+        <w:t xml:space="preserve"> that</w:t>
+      </w:r>
+      <w:r>
+        <w:rPr>
+          <w:rFonts w:ascii="Times New Roman" w:hAnsi="Times New Roman" w:cs="Times New Roman"/>
+          <w:sz w:val="24"/>
+          <w:szCs w:val="24"/>
+        </w:rPr>
+        <w:t>,</w:t>
+      </w:r>
+      <w:r>
+        <w:rPr>
+          <w:rFonts w:ascii="Times New Roman" w:hAnsi="Times New Roman" w:cs="Times New Roman"/>
+          <w:sz w:val="24"/>
+          <w:szCs w:val="24"/>
+        </w:rPr>
+        <w:t xml:space="preserve"> “vast income inequality inevitably brings vast social inequality in its train. And this social inequality... has real, negative consequences for the way people live in this country” (563). Thus, he asserts, the American government should step in and reduce income inequality by increasing taxes, raising the minimum wage, and empowering uni</w:t>
+      </w:r>
+      <w:bookmarkStart w:id="0" w:name="_GoBack"/>
+      <w:bookmarkEnd w:id="0"/>
+      <w:r>
+        <w:rPr>
+          <w:rFonts w:ascii="Times New Roman" w:hAnsi="Times New Roman" w:cs="Times New Roman"/>
+          <w:sz w:val="24"/>
+          <w:szCs w:val="24"/>
+        </w:rPr>
+        <w:t>ons.</w:t>
       </w:r>
     </w:p>
     <w:p>
@@ -389,25 +463,7 @@
           <w:sz w:val="24"/>
           <w:szCs w:val="24"/>
         </w:rPr>
-        <w:t xml:space="preserve">The foundation of Krugman's argument is that income inequality is destroying the American middle-class, specifically that, “High inequality, which has turned us into a nation with a much-weakened middle class, has a corrosive effect on social relations and politics, one that has become ever more apparent as America has moved deeper into a new Gilded Age” (Krugman 562). He elaborates on the process by which inequality takes a toll on the middle class, writing that, “It matters a great deal that millions of middle-class </w:t>
-      </w:r>
-      <w:proofErr w:type="gramStart"/>
-      <w:r>
-        <w:rPr>
-          <w:rFonts w:ascii="Times New Roman" w:hAnsi="Times New Roman" w:cs="Times New Roman"/>
-          <w:sz w:val="24"/>
-          <w:szCs w:val="24"/>
-        </w:rPr>
-        <w:t>families</w:t>
-      </w:r>
-      <w:proofErr w:type="gramEnd"/>
-      <w:r>
-        <w:rPr>
-          <w:rFonts w:ascii="Times New Roman" w:hAnsi="Times New Roman" w:cs="Times New Roman"/>
-          <w:sz w:val="24"/>
-          <w:szCs w:val="24"/>
-        </w:rPr>
-        <w:t xml:space="preserve"> buy houses they can't really afford, taking on more mortgage debt than they can safely handle, because they're desperate to send their children to a good school—and intensifying inequality means that the desirable districts are growing fewer in number, and more expensive to live in” (Krugman 564). </w:t>
+        <w:t xml:space="preserve">The foundation of Krugman's argument is that income inequality is destroying the American middle-class, specifically that, “High inequality, which has turned us into a nation with a much-weakened middle class, has a corrosive effect on social relations and politics, one that has become ever more apparent as America has moved deeper into a new Gilded Age” (Krugman 562). He elaborates on the process by which inequality takes a toll on the middle class, writing that, “It matters a great deal that millions of middle-class families buy houses they can't really afford, taking on more mortgage debt than they can safely handle, because they're </w:t>
       </w:r>
       <w:r>
         <w:rPr>
@@ -416,7 +472,7 @@
           <w:szCs w:val="24"/>
         </w:rPr>
         <w:lastRenderedPageBreak/>
-        <w:t xml:space="preserve">All this matters, he writes, because economic mobility in America is lower than Americans believe, and that, “Mobility is highest in the Scandinavian countries, and most results suggest that mobility is lower in the United States than it is in France, Canada, and maybe even Britain” (Krugman 567). Thus, as income inequality increasingly impedes middle- and lower-class Americans’ ability to get a quality education, they become handicapped for life. </w:t>
+        <w:t xml:space="preserve">desperate to send their children to a good school—and intensifying inequality means that the desirable districts are growing fewer in number, and more expensive to live in” (Krugman 564). All this matters, he writes, because economic mobility in America is lower than Americans believe, and that, “Mobility is highest in the Scandinavian countries, and most results suggest that mobility is lower in the United States than it is in France, Canada, and maybe even Britain” (Krugman 567). Thus, as income inequality increasingly impedes middle- and lower-class Americans’ ability to get a quality education, they become handicapped for life. </w:t>
       </w:r>
     </w:p>
     <w:p>
@@ -436,7 +492,71 @@
           <w:sz w:val="24"/>
           <w:szCs w:val="24"/>
         </w:rPr>
-        <w:t xml:space="preserve">In contrast to Krugman, Becker and Murphy believe that income inequality in American doesn't need addressing because it's driven by an increased valuation of education. They argue that, “Higher returns to education will accelerate growth in living standards as existing investments have a higher return, and additional investments in education will be made in response to higher returns,” (Becker/Murphy 586) and therefore that, “the forces raising earnings inequality in the United States are beneficial to the extent that they reflect higher returns to investments in education and other human capital” (Becker/Murphy 586). Although I agree with Becker and Murphy that an increased valuation of education in America is positive, I disagree with their conclusion that income inequality is desirable as long as it encourages the pursuit of an education because it doesn't take into account the fact that income inequality reduces middle-class Americans' ability to pursue an education. As evidence of how an increase in inequality can have a positive effect on a society, Becker and Murphy cite the recent development of China and India, writing that, “as the example of China—or India, for that matter—illustrates, the rise in inequality does not occur in a vacuum. In the case of China and India, the rise in inequality came along with an acceleration of economic growth that raised the standards of living for both the rich and the poor” (Becker/Murphy 582). However, in using China and India to argue that income inequality can be desirable in the United States, Becker and Murphy conveniently fail to </w:t>
+        <w:t>In contrast to Krugman, Becker and Murphy believe th</w:t>
+      </w:r>
+      <w:r>
+        <w:rPr>
+          <w:rFonts w:ascii="Times New Roman" w:hAnsi="Times New Roman" w:cs="Times New Roman"/>
+          <w:sz w:val="24"/>
+          <w:szCs w:val="24"/>
+        </w:rPr>
+        <w:t>at income inequality in America</w:t>
+      </w:r>
+      <w:r>
+        <w:rPr>
+          <w:rFonts w:ascii="Times New Roman" w:hAnsi="Times New Roman" w:cs="Times New Roman"/>
+          <w:sz w:val="24"/>
+          <w:szCs w:val="24"/>
+        </w:rPr>
+        <w:t xml:space="preserve"> doesn't need addressing because it's driven by an increased valuation of education. They argue that, “Higher returns to education will accelerate growth in living standards as existing investments have a higher return, and additional investments in education will be made in response to high</w:t>
+      </w:r>
+      <w:r>
+        <w:rPr>
+          <w:rFonts w:ascii="Times New Roman" w:hAnsi="Times New Roman" w:cs="Times New Roman"/>
+          <w:sz w:val="24"/>
+          <w:szCs w:val="24"/>
+        </w:rPr>
+        <w:t>er returns</w:t>
+      </w:r>
+      <w:r>
+        <w:rPr>
+          <w:rFonts w:ascii="Times New Roman" w:hAnsi="Times New Roman" w:cs="Times New Roman"/>
+          <w:sz w:val="24"/>
+          <w:szCs w:val="24"/>
+        </w:rPr>
+        <w:t>”</w:t>
+      </w:r>
+      <w:r>
+        <w:rPr>
+          <w:rFonts w:ascii="Times New Roman" w:hAnsi="Times New Roman" w:cs="Times New Roman"/>
+          <w:sz w:val="24"/>
+          <w:szCs w:val="24"/>
+        </w:rPr>
+        <w:t xml:space="preserve"> </w:t>
+      </w:r>
+      <w:r>
+        <w:rPr>
+          <w:rFonts w:ascii="Times New Roman" w:hAnsi="Times New Roman" w:cs="Times New Roman"/>
+          <w:sz w:val="24"/>
+          <w:szCs w:val="24"/>
+        </w:rPr>
+        <w:t xml:space="preserve">(Becker/Murphy 586). </w:t>
+      </w:r>
+      <w:r>
+        <w:rPr>
+          <w:rFonts w:ascii="Times New Roman" w:hAnsi="Times New Roman" w:cs="Times New Roman"/>
+          <w:sz w:val="24"/>
+          <w:szCs w:val="24"/>
+        </w:rPr>
+        <w:t xml:space="preserve"> Therefore, they write, </w:t>
+      </w:r>
+      <w:r>
+        <w:rPr>
+          <w:rFonts w:ascii="Times New Roman" w:hAnsi="Times New Roman" w:cs="Times New Roman"/>
+          <w:sz w:val="24"/>
+          <w:szCs w:val="24"/>
+        </w:rPr>
+        <w:t xml:space="preserve">“the forces raising earnings inequality in the United States are beneficial to the extent that they reflect higher returns to investments in education and other human capital” (Becker/Murphy 586). Although I agree with Becker and Murphy that an increased valuation of education in America is positive, I disagree with their conclusion that income inequality is desirable as long as it encourages the pursuit of an education because it doesn't take into account the fact that income inequality reduces middle-class Americans' ability to pursue an education. As evidence of how an increase in inequality can have a positive effect on a society, Becker and Murphy cite the recent development of China and India, writing that, “as the example of China—or India, for that matter—illustrates, the rise in inequality does not occur in a vacuum. In the case of China and India, the rise in inequality came along with an acceleration of economic growth that raised the standards of living for both the rich and the poor” (Becker/Murphy 582). However, in using </w:t>
       </w:r>
       <w:r>
         <w:rPr>
@@ -445,7 +565,7 @@
           <w:szCs w:val="24"/>
         </w:rPr>
         <w:lastRenderedPageBreak/>
-        <w:t xml:space="preserve">mention that unlike America, China and India lack an established middle-class at risk for corrosion and that therefore, their situations are not comparable to America's. </w:t>
+        <w:t xml:space="preserve">China and India to argue that income inequality can be desirable in the United States, Becker and Murphy conveniently fail to mention that unlike America, China and India lack an established middle-class at risk for corrosion and that therefore, their situations are not comparable to America's. </w:t>
       </w:r>
     </w:p>
     <w:p>
@@ -472,28 +592,17 @@
       <w:pPr>
         <w:pStyle w:val="NoSpacing"/>
         <w:spacing w:line="480" w:lineRule="auto"/>
-        <w:rPr>
-          <w:rFonts w:ascii="Times New Roman" w:hAnsi="Times New Roman" w:cs="Times New Roman"/>
-          <w:sz w:val="24"/>
-          <w:szCs w:val="24"/>
-        </w:rPr>
-      </w:pPr>
-      <w:r>
-        <w:rPr>
-          <w:rFonts w:ascii="Times New Roman" w:hAnsi="Times New Roman" w:cs="Times New Roman"/>
-          <w:sz w:val="24"/>
-          <w:szCs w:val="24"/>
-        </w:rPr>
-        <w:t xml:space="preserve">5. Conclusion </w:t>
-      </w:r>
-    </w:p>
-    <w:p>
-      <w:pPr>
-        <w:pStyle w:val="NoSpacing"/>
-        <w:numPr>
-          <w:ilvl w:val="0"/>
-          <w:numId w:val="2"/>
-        </w:numPr>
+        <w:ind w:firstLine="720"/>
+        <w:rPr>
+          <w:rFonts w:ascii="Times New Roman" w:hAnsi="Times New Roman" w:cs="Times New Roman"/>
+          <w:sz w:val="24"/>
+          <w:szCs w:val="24"/>
+        </w:rPr>
+      </w:pPr>
+    </w:p>
+    <w:p>
+      <w:pPr>
+        <w:pStyle w:val="NoSpacing"/>
         <w:spacing w:line="480" w:lineRule="auto"/>
         <w:rPr>
           <w:rFonts w:ascii="Times New Roman" w:hAnsi="Times New Roman" w:cs="Times New Roman"/>
@@ -501,82 +610,54 @@
           <w:szCs w:val="24"/>
         </w:rPr>
       </w:pPr>
-      <w:r>
-        <w:rPr>
-          <w:rFonts w:ascii="Times New Roman" w:hAnsi="Times New Roman" w:cs="Times New Roman"/>
-          <w:sz w:val="24"/>
-          <w:szCs w:val="24"/>
-        </w:rPr>
-        <w:t>Transition sentence</w:t>
-      </w:r>
-    </w:p>
-    <w:p>
-      <w:pPr>
-        <w:pStyle w:val="NoSpacing"/>
-        <w:numPr>
-          <w:ilvl w:val="0"/>
-          <w:numId w:val="2"/>
-        </w:numPr>
+    </w:p>
+    <w:p>
+      <w:pPr>
+        <w:pStyle w:val="NoSpacing"/>
         <w:spacing w:line="480" w:lineRule="auto"/>
-        <w:rPr>
-          <w:rFonts w:ascii="Times New Roman" w:hAnsi="Times New Roman" w:cs="Times New Roman"/>
-          <w:sz w:val="24"/>
-          <w:szCs w:val="24"/>
-        </w:rPr>
-      </w:pPr>
-      <w:r>
-        <w:rPr>
-          <w:rFonts w:ascii="Times New Roman" w:hAnsi="Times New Roman" w:cs="Times New Roman"/>
-          <w:sz w:val="24"/>
-          <w:szCs w:val="24"/>
-        </w:rPr>
-        <w:t>Reiterate that income inequality is detrimental to quality-of-life for large numbers of Americans and also a threat to the health of American democracy</w:t>
-      </w:r>
-    </w:p>
-    <w:p>
-      <w:pPr>
-        <w:pStyle w:val="NoSpacing"/>
-        <w:numPr>
-          <w:ilvl w:val="0"/>
-          <w:numId w:val="2"/>
-        </w:numPr>
+        <w:jc w:val="center"/>
+        <w:rPr>
+          <w:rFonts w:ascii="Times New Roman" w:hAnsi="Times New Roman" w:cs="Times New Roman"/>
+          <w:sz w:val="24"/>
+          <w:szCs w:val="24"/>
+        </w:rPr>
+      </w:pPr>
+      <w:r>
+        <w:rPr>
+          <w:rFonts w:ascii="Times New Roman" w:hAnsi="Times New Roman" w:cs="Times New Roman"/>
+          <w:sz w:val="24"/>
+          <w:szCs w:val="24"/>
+        </w:rPr>
+        <w:t>Works Cited</w:t>
+      </w:r>
+    </w:p>
+    <w:p>
+      <w:pPr>
+        <w:pStyle w:val="NoSpacing"/>
         <w:spacing w:line="480" w:lineRule="auto"/>
         <w:rPr>
           <w:rFonts w:ascii="Times New Roman" w:hAnsi="Times New Roman" w:cs="Times New Roman"/>
-          <w:sz w:val="24"/>
-          <w:szCs w:val="24"/>
-        </w:rPr>
-      </w:pPr>
-      <w:r>
-        <w:rPr>
-          <w:rFonts w:ascii="Times New Roman" w:hAnsi="Times New Roman" w:cs="Times New Roman"/>
-          <w:sz w:val="24"/>
-          <w:szCs w:val="24"/>
-        </w:rPr>
-        <w:t>Who cares move</w:t>
-      </w:r>
-    </w:p>
-    <w:p>
-      <w:pPr>
-        <w:pStyle w:val="NoSpacing"/>
-        <w:numPr>
-          <w:ilvl w:val="0"/>
-          <w:numId w:val="2"/>
-        </w:numPr>
-        <w:spacing w:line="480" w:lineRule="auto"/>
-        <w:rPr>
-          <w:rFonts w:ascii="Times New Roman" w:hAnsi="Times New Roman" w:cs="Times New Roman"/>
-          <w:sz w:val="24"/>
-          <w:szCs w:val="24"/>
-        </w:rPr>
-      </w:pPr>
-      <w:r>
-        <w:rPr>
-          <w:rFonts w:ascii="Times New Roman" w:hAnsi="Times New Roman" w:cs="Times New Roman"/>
-          <w:sz w:val="24"/>
-          <w:szCs w:val="24"/>
-        </w:rPr>
-        <w:t>Call for action/ state that reform is necessary, and the government should step in to combat inequality, as Krugman argues</w:t>
+          <w:i/>
+          <w:sz w:val="24"/>
+          <w:szCs w:val="24"/>
+        </w:rPr>
+      </w:pPr>
+      <w:r>
+        <w:rPr>
+          <w:rFonts w:ascii="Times New Roman" w:hAnsi="Times New Roman" w:cs="Times New Roman"/>
+          <w:sz w:val="24"/>
+          <w:szCs w:val="24"/>
+        </w:rPr>
+        <w:t xml:space="preserve">Krugman, Paul. “Confronting Inequality.” </w:t>
+      </w:r>
+      <w:r>
+        <w:rPr>
+          <w:rFonts w:ascii="Times New Roman" w:hAnsi="Times New Roman" w:cs="Times New Roman"/>
+          <w:i/>
+          <w:sz w:val="24"/>
+          <w:szCs w:val="24"/>
+        </w:rPr>
+        <w:t xml:space="preserve">They Say/I Say: The Moves That Matter in Academic </w:t>
       </w:r>
     </w:p>
     <w:p>
@@ -590,43 +671,48 @@
           <w:szCs w:val="24"/>
         </w:rPr>
       </w:pPr>
+      <w:r>
+        <w:rPr>
+          <w:rFonts w:ascii="Times New Roman" w:hAnsi="Times New Roman" w:cs="Times New Roman"/>
+          <w:i/>
+          <w:sz w:val="24"/>
+          <w:szCs w:val="24"/>
+        </w:rPr>
+        <w:t>Writing.</w:t>
+      </w:r>
+      <w:r>
+        <w:rPr>
+          <w:rFonts w:ascii="Times New Roman" w:hAnsi="Times New Roman" w:cs="Times New Roman"/>
+          <w:sz w:val="24"/>
+          <w:szCs w:val="24"/>
+        </w:rPr>
+        <w:t xml:space="preserve"> Birkenstein, Cathy, Russel Durst, and Gerald Graff. eds. W.W. Norton &amp; </w:t>
+      </w:r>
     </w:p>
     <w:p>
       <w:pPr>
         <w:pStyle w:val="NoSpacing"/>
         <w:spacing w:line="480" w:lineRule="auto"/>
-        <w:rPr>
-          <w:rFonts w:ascii="Times New Roman" w:hAnsi="Times New Roman" w:cs="Times New Roman"/>
-          <w:sz w:val="24"/>
-          <w:szCs w:val="24"/>
-        </w:rPr>
-      </w:pPr>
+        <w:ind w:left="720"/>
+        <w:rPr>
+          <w:rFonts w:ascii="Times New Roman" w:hAnsi="Times New Roman" w:cs="Times New Roman"/>
+          <w:sz w:val="24"/>
+          <w:szCs w:val="24"/>
+        </w:rPr>
+      </w:pPr>
+      <w:r>
+        <w:rPr>
+          <w:rFonts w:ascii="Times New Roman" w:hAnsi="Times New Roman" w:cs="Times New Roman"/>
+          <w:sz w:val="24"/>
+          <w:szCs w:val="24"/>
+        </w:rPr>
+        <w:t>Company, Inc.: 2015. 561-579. Print.</w:t>
+      </w:r>
     </w:p>
     <w:p>
       <w:pPr>
         <w:pStyle w:val="NoSpacing"/>
         <w:spacing w:line="480" w:lineRule="auto"/>
-        <w:jc w:val="center"/>
-        <w:rPr>
-          <w:rFonts w:ascii="Times New Roman" w:hAnsi="Times New Roman" w:cs="Times New Roman"/>
-          <w:sz w:val="24"/>
-          <w:szCs w:val="24"/>
-        </w:rPr>
-      </w:pPr>
-      <w:r>
-        <w:rPr>
-          <w:rFonts w:ascii="Times New Roman" w:hAnsi="Times New Roman" w:cs="Times New Roman"/>
-          <w:sz w:val="24"/>
-          <w:szCs w:val="24"/>
-        </w:rPr>
-        <w:lastRenderedPageBreak/>
-        <w:t>Works Cited</w:t>
-      </w:r>
-    </w:p>
-    <w:p>
-      <w:pPr>
-        <w:pStyle w:val="NoSpacing"/>
-        <w:spacing w:line="480" w:lineRule="auto"/>
         <w:rPr>
           <w:rFonts w:ascii="Times New Roman" w:hAnsi="Times New Roman" w:cs="Times New Roman"/>
           <w:i/>
@@ -640,7 +726,7 @@
           <w:sz w:val="24"/>
           <w:szCs w:val="24"/>
         </w:rPr>
-        <w:t xml:space="preserve">Krugman, Paul. “Confronting Inequality.” </w:t>
+        <w:t xml:space="preserve">Becker, Gary S., and Kevin M. Murphy. “The Upside of Income Inequality.” </w:t>
       </w:r>
       <w:r>
         <w:rPr>
@@ -649,7 +735,7 @@
           <w:sz w:val="24"/>
           <w:szCs w:val="24"/>
         </w:rPr>
-        <w:t xml:space="preserve">They Say/I Say: The Moves That Matter in Academic </w:t>
+        <w:t xml:space="preserve">They Say/I Say: </w:t>
       </w:r>
     </w:p>
     <w:p>
@@ -670,82 +756,16 @@
           <w:sz w:val="24"/>
           <w:szCs w:val="24"/>
         </w:rPr>
-        <w:t>Writing.</w:t>
-      </w:r>
-      <w:r>
-        <w:rPr>
-          <w:rFonts w:ascii="Times New Roman" w:hAnsi="Times New Roman" w:cs="Times New Roman"/>
-          <w:sz w:val="24"/>
-          <w:szCs w:val="24"/>
-        </w:rPr>
-        <w:t xml:space="preserve"> </w:t>
-      </w:r>
-      <w:proofErr w:type="spellStart"/>
-      <w:r>
-        <w:rPr>
-          <w:rFonts w:ascii="Times New Roman" w:hAnsi="Times New Roman" w:cs="Times New Roman"/>
-          <w:sz w:val="24"/>
-          <w:szCs w:val="24"/>
-        </w:rPr>
-        <w:t>Birkenstein</w:t>
-      </w:r>
-      <w:proofErr w:type="spellEnd"/>
-      <w:r>
-        <w:rPr>
-          <w:rFonts w:ascii="Times New Roman" w:hAnsi="Times New Roman" w:cs="Times New Roman"/>
-          <w:sz w:val="24"/>
-          <w:szCs w:val="24"/>
-        </w:rPr>
-        <w:t xml:space="preserve">, Cathy, Russel Durst, and Gerald Graff. eds. W.W. Norton &amp; </w:t>
-      </w:r>
-    </w:p>
-    <w:p>
-      <w:pPr>
-        <w:pStyle w:val="NoSpacing"/>
-        <w:spacing w:line="480" w:lineRule="auto"/>
-        <w:ind w:left="720"/>
-        <w:rPr>
-          <w:rFonts w:ascii="Times New Roman" w:hAnsi="Times New Roman" w:cs="Times New Roman"/>
-          <w:sz w:val="24"/>
-          <w:szCs w:val="24"/>
-        </w:rPr>
-      </w:pPr>
-      <w:r>
-        <w:rPr>
-          <w:rFonts w:ascii="Times New Roman" w:hAnsi="Times New Roman" w:cs="Times New Roman"/>
-          <w:sz w:val="24"/>
-          <w:szCs w:val="24"/>
-        </w:rPr>
-        <w:t>Company, Inc.: 2015. 561-579. Print.</w:t>
-      </w:r>
-    </w:p>
-    <w:p>
-      <w:pPr>
-        <w:pStyle w:val="NoSpacing"/>
-        <w:spacing w:line="480" w:lineRule="auto"/>
-        <w:rPr>
-          <w:rFonts w:ascii="Times New Roman" w:hAnsi="Times New Roman" w:cs="Times New Roman"/>
-          <w:i/>
-          <w:sz w:val="24"/>
-          <w:szCs w:val="24"/>
-        </w:rPr>
-      </w:pPr>
-      <w:r>
-        <w:rPr>
-          <w:rFonts w:ascii="Times New Roman" w:hAnsi="Times New Roman" w:cs="Times New Roman"/>
-          <w:sz w:val="24"/>
-          <w:szCs w:val="24"/>
-        </w:rPr>
-        <w:t xml:space="preserve">Becker, Gary S., and Kevin M. Murphy. “The Upside of Income Inequality.” </w:t>
-      </w:r>
-      <w:r>
-        <w:rPr>
-          <w:rFonts w:ascii="Times New Roman" w:hAnsi="Times New Roman" w:cs="Times New Roman"/>
-          <w:i/>
-          <w:sz w:val="24"/>
-          <w:szCs w:val="24"/>
-        </w:rPr>
-        <w:t xml:space="preserve">They Say/I Say: </w:t>
+        <w:lastRenderedPageBreak/>
+        <w:t>The Moves That Matter in Academic Writing.</w:t>
+      </w:r>
+      <w:r>
+        <w:rPr>
+          <w:rFonts w:ascii="Times New Roman" w:hAnsi="Times New Roman" w:cs="Times New Roman"/>
+          <w:sz w:val="24"/>
+          <w:szCs w:val="24"/>
+        </w:rPr>
+        <w:t xml:space="preserve"> Birkenstein, Cathy, Russel Durst, and </w:t>
       </w:r>
     </w:p>
     <w:p>
@@ -762,113 +782,29 @@
       <w:r>
         <w:rPr>
           <w:rFonts w:ascii="Times New Roman" w:hAnsi="Times New Roman" w:cs="Times New Roman"/>
-          <w:i/>
-          <w:sz w:val="24"/>
-          <w:szCs w:val="24"/>
-        </w:rPr>
-        <w:t>The Moves That Matter i</w:t>
-      </w:r>
-      <w:bookmarkStart w:id="0" w:name="_GoBack"/>
-      <w:bookmarkEnd w:id="0"/>
-      <w:r>
-        <w:rPr>
-          <w:rFonts w:ascii="Times New Roman" w:hAnsi="Times New Roman" w:cs="Times New Roman"/>
-          <w:i/>
-          <w:sz w:val="24"/>
-          <w:szCs w:val="24"/>
-        </w:rPr>
-        <w:t>n Academic Writing.</w:t>
-      </w:r>
-      <w:r>
-        <w:rPr>
-          <w:rFonts w:ascii="Times New Roman" w:hAnsi="Times New Roman" w:cs="Times New Roman"/>
-          <w:sz w:val="24"/>
-          <w:szCs w:val="24"/>
-        </w:rPr>
-        <w:t xml:space="preserve"> </w:t>
-      </w:r>
-      <w:proofErr w:type="spellStart"/>
-      <w:r>
-        <w:rPr>
-          <w:rFonts w:ascii="Times New Roman" w:hAnsi="Times New Roman" w:cs="Times New Roman"/>
-          <w:sz w:val="24"/>
-          <w:szCs w:val="24"/>
-        </w:rPr>
-        <w:t>Birkenstein</w:t>
-      </w:r>
-      <w:proofErr w:type="spellEnd"/>
-      <w:r>
-        <w:rPr>
-          <w:rFonts w:ascii="Times New Roman" w:hAnsi="Times New Roman" w:cs="Times New Roman"/>
-          <w:sz w:val="24"/>
-          <w:szCs w:val="24"/>
-        </w:rPr>
-        <w:t xml:space="preserve">, Cathy, Russel Durst, and </w:t>
+          <w:sz w:val="24"/>
+          <w:szCs w:val="24"/>
+        </w:rPr>
+        <w:t>Gerald Graff. eds. W.W. Norton &amp; Company, Inc.: 2015. 581-589. Print.</w:t>
       </w:r>
     </w:p>
     <w:p>
       <w:pPr>
         <w:pStyle w:val="NoSpacing"/>
         <w:spacing w:line="480" w:lineRule="auto"/>
-        <w:ind w:firstLine="720"/>
-        <w:rPr>
-          <w:rFonts w:ascii="Times New Roman" w:hAnsi="Times New Roman" w:cs="Times New Roman"/>
-          <w:sz w:val="24"/>
-          <w:szCs w:val="24"/>
-        </w:rPr>
-      </w:pPr>
-      <w:r>
-        <w:rPr>
-          <w:rFonts w:ascii="Times New Roman" w:hAnsi="Times New Roman" w:cs="Times New Roman"/>
-          <w:sz w:val="24"/>
-          <w:szCs w:val="24"/>
-        </w:rPr>
-        <w:t>Gerald Graff. eds. W.W. Norton &amp; Company, Inc.: 2015</w:t>
-      </w:r>
-      <w:r>
-        <w:rPr>
-          <w:rFonts w:ascii="Times New Roman" w:hAnsi="Times New Roman" w:cs="Times New Roman"/>
-          <w:sz w:val="24"/>
-          <w:szCs w:val="24"/>
-        </w:rPr>
-        <w:t>. 581-58</w:t>
-      </w:r>
-      <w:r>
-        <w:rPr>
-          <w:rFonts w:ascii="Times New Roman" w:hAnsi="Times New Roman" w:cs="Times New Roman"/>
-          <w:sz w:val="24"/>
-          <w:szCs w:val="24"/>
-        </w:rPr>
-        <w:t>9. Print.</w:t>
-      </w:r>
-    </w:p>
-    <w:p>
-      <w:pPr>
-        <w:pStyle w:val="NoSpacing"/>
-        <w:spacing w:line="480" w:lineRule="auto"/>
-        <w:rPr>
-          <w:rFonts w:ascii="Times New Roman" w:hAnsi="Times New Roman" w:cs="Times New Roman"/>
-          <w:sz w:val="24"/>
-          <w:szCs w:val="24"/>
-        </w:rPr>
-      </w:pPr>
-      <w:proofErr w:type="spellStart"/>
-      <w:r>
-        <w:rPr>
-          <w:rFonts w:ascii="Times New Roman" w:hAnsi="Times New Roman" w:cs="Times New Roman"/>
-          <w:sz w:val="24"/>
-          <w:szCs w:val="24"/>
-        </w:rPr>
-        <w:t>DeSilver</w:t>
-      </w:r>
-      <w:proofErr w:type="spellEnd"/>
-      <w:r>
-        <w:rPr>
-          <w:rFonts w:ascii="Times New Roman" w:hAnsi="Times New Roman" w:cs="Times New Roman"/>
-          <w:sz w:val="24"/>
-          <w:szCs w:val="24"/>
-        </w:rPr>
-        <w:t xml:space="preserve">, Drew. </w:t>
+        <w:rPr>
+          <w:rFonts w:ascii="Times New Roman" w:hAnsi="Times New Roman" w:cs="Times New Roman"/>
+          <w:sz w:val="24"/>
+          <w:szCs w:val="24"/>
+        </w:rPr>
+      </w:pPr>
+      <w:r>
+        <w:rPr>
+          <w:rFonts w:ascii="Times New Roman" w:hAnsi="Times New Roman" w:cs="Times New Roman"/>
+          <w:sz w:val="24"/>
+          <w:szCs w:val="24"/>
+        </w:rPr>
+        <w:t xml:space="preserve">DeSilver, Drew. </w:t>
       </w:r>
       <w:r>
         <w:rPr>
@@ -1039,7 +975,7 @@
             <w:sz w:val="24"/>
             <w:szCs w:val="24"/>
           </w:rPr>
-          <w:t>5</w:t>
+          <w:t>2</w:t>
         </w:r>
         <w:r>
           <w:rPr>
@@ -1725,511 +1661,6 @@
 </w:styles>
 </file>
 
-<file path=word/glossary/document.xml><?xml version="1.0" encoding="utf-8"?>
-<w:glossaryDocument xmlns:wpc="http://schemas.microsoft.com/office/word/2010/wordprocessingCanvas" xmlns:cx="http://schemas.microsoft.com/office/drawing/2014/chartex" xmlns:cx1="http://schemas.microsoft.com/office/drawing/2015/9/8/chartex" xmlns:cx2="http://schemas.microsoft.com/office/drawing/2015/10/21/chartex" xmlns:mc="http://schemas.openxmlformats.org/markup-compatibility/2006" xmlns:o="urn:schemas-microsoft-com:office:office" xmlns:r="http://schemas.openxmlformats.org/officeDocument/2006/relationships" xmlns:m="http://schemas.openxmlformats.org/officeDocument/2006/math" xmlns:v="urn:schemas-microsoft-com:vml" xmlns:wp14="http://schemas.microsoft.com/office/word/2010/wordprocessingDrawing" xmlns:wp="http://schemas.openxmlformats.org/drawingml/2006/wordprocessingDrawing" xmlns:w10="urn:schemas-microsoft-com:office:word" xmlns:w="http://schemas.openxmlformats.org/wordprocessingml/2006/main" xmlns:w14="http://schemas.microsoft.com/office/word/2010/wordml" xmlns:w15="http://schemas.microsoft.com/office/word/2012/wordml" xmlns:w16se="http://schemas.microsoft.com/office/word/2015/wordml/symex" xmlns:wpg="http://schemas.microsoft.com/office/word/2010/wordprocessingGroup" xmlns:wpi="http://schemas.microsoft.com/office/word/2010/wordprocessingInk" xmlns:wne="http://schemas.microsoft.com/office/word/2006/wordml" xmlns:wps="http://schemas.microsoft.com/office/word/2010/wordprocessingShape" mc:Ignorable="w14 w15 w16se wp14"/>
-</file>
-
-<file path=word/glossary/fontTable.xml><?xml version="1.0" encoding="utf-8"?>
-<w:fonts xmlns:mc="http://schemas.openxmlformats.org/markup-compatibility/2006" xmlns:r="http://schemas.openxmlformats.org/officeDocument/2006/relationships" xmlns:w="http://schemas.openxmlformats.org/wordprocessingml/2006/main" xmlns:w14="http://schemas.microsoft.com/office/word/2010/wordml" xmlns:w15="http://schemas.microsoft.com/office/word/2012/wordml" xmlns:w16se="http://schemas.microsoft.com/office/word/2015/wordml/symex" mc:Ignorable="w14 w15 w16se">
-  <w:font w:name="Times New Roman">
-    <w:panose1 w:val="02020603050405020304"/>
-    <w:charset w:val="00"/>
-    <w:family w:val="roman"/>
-    <w:pitch w:val="variable"/>
-    <w:sig w:usb0="E0002AFF" w:usb1="C0007843" w:usb2="00000009" w:usb3="00000000" w:csb0="000001FF" w:csb1="00000000"/>
-  </w:font>
-  <w:font w:name="Calibri">
-    <w:panose1 w:val="020F0502020204030204"/>
-    <w:charset w:val="00"/>
-    <w:family w:val="swiss"/>
-    <w:pitch w:val="variable"/>
-    <w:sig w:usb0="E00002FF" w:usb1="4000ACFF" w:usb2="00000001" w:usb3="00000000" w:csb0="0000019F" w:csb1="00000000"/>
-  </w:font>
-  <w:font w:name="Calibri Light">
-    <w:panose1 w:val="020F0302020204030204"/>
-    <w:charset w:val="00"/>
-    <w:family w:val="swiss"/>
-    <w:pitch w:val="variable"/>
-    <w:sig w:usb0="A00002EF" w:usb1="4000207B" w:usb2="00000000" w:usb3="00000000" w:csb0="0000009F" w:csb1="00000000"/>
-  </w:font>
-</w:fonts>
-</file>
-
-<file path=word/glossary/settings.xml><?xml version="1.0" encoding="utf-8"?>
-<w:settings xmlns:mc="http://schemas.openxmlformats.org/markup-compatibility/2006" xmlns:o="urn:schemas-microsoft-com:office:office" xmlns:r="http://schemas.openxmlformats.org/officeDocument/2006/relationships" xmlns:m="http://schemas.openxmlformats.org/officeDocument/2006/math" xmlns:v="urn:schemas-microsoft-com:vml" xmlns:w10="urn:schemas-microsoft-com:office:word" xmlns:w="http://schemas.openxmlformats.org/wordprocessingml/2006/main" xmlns:w14="http://schemas.microsoft.com/office/word/2010/wordml" xmlns:w15="http://schemas.microsoft.com/office/word/2012/wordml" xmlns:w16se="http://schemas.microsoft.com/office/word/2015/wordml/symex" xmlns:sl="http://schemas.openxmlformats.org/schemaLibrary/2006/main" mc:Ignorable="w14 w15 w16se">
-  <w:view w:val="normal"/>
-  <w:defaultTabStop w:val="720"/>
-  <w:characterSpacingControl w:val="doNotCompress"/>
-  <w:compat>
-    <w:useFELayout/>
-    <w:compatSetting w:name="compatibilityMode" w:uri="http://schemas.microsoft.com/office/word" w:val="15"/>
-    <w:compatSetting w:name="overrideTableStyleFontSizeAndJustification" w:uri="http://schemas.microsoft.com/office/word" w:val="1"/>
-    <w:compatSetting w:name="enableOpenTypeFeatures" w:uri="http://schemas.microsoft.com/office/word" w:val="1"/>
-    <w:compatSetting w:name="doNotFlipMirrorIndents" w:uri="http://schemas.microsoft.com/office/word" w:val="1"/>
-    <w:compatSetting w:name="differentiateMultirowTableHeaders" w:uri="http://schemas.microsoft.com/office/word" w:val="1"/>
-  </w:compat>
-  <w:rsids>
-    <w:rsidRoot w:val="002D5BF5"/>
-    <w:rsid w:val="002D5BF5"/>
-    <w:rsid w:val="009909C1"/>
-  </w:rsids>
-  <m:mathPr>
-    <m:mathFont m:val="Cambria Math"/>
-    <m:brkBin m:val="before"/>
-    <m:brkBinSub m:val="--"/>
-    <m:smallFrac m:val="0"/>
-    <m:dispDef/>
-    <m:lMargin m:val="0"/>
-    <m:rMargin m:val="0"/>
-    <m:defJc m:val="centerGroup"/>
-    <m:wrapIndent m:val="1440"/>
-    <m:intLim m:val="subSup"/>
-    <m:naryLim m:val="undOvr"/>
-  </m:mathPr>
-  <w:themeFontLang w:val="en-US"/>
-  <w:clrSchemeMapping w:bg1="light1" w:t1="dark1" w:bg2="light2" w:t2="dark2" w:accent1="accent1" w:accent2="accent2" w:accent3="accent3" w:accent4="accent4" w:accent5="accent5" w:accent6="accent6" w:hyperlink="hyperlink" w:followedHyperlink="followedHyperlink"/>
-  <w:decimalSymbol w:val="."/>
-  <w:listSeparator w:val=","/>
-  <w15:chartTrackingRefBased/>
-</w:settings>
-</file>
-
-<file path=word/glossary/styles.xml><?xml version="1.0" encoding="utf-8"?>
-<w:styles xmlns:mc="http://schemas.openxmlformats.org/markup-compatibility/2006" xmlns:r="http://schemas.openxmlformats.org/officeDocument/2006/relationships" xmlns:w="http://schemas.openxmlformats.org/wordprocessingml/2006/main" xmlns:w14="http://schemas.microsoft.com/office/word/2010/wordml" xmlns:w15="http://schemas.microsoft.com/office/word/2012/wordml" xmlns:w16se="http://schemas.microsoft.com/office/word/2015/wordml/symex" mc:Ignorable="w14 w15 w16se">
-  <w:docDefaults>
-    <w:rPrDefault>
-      <w:rPr>
-        <w:rFonts w:asciiTheme="minorHAnsi" w:eastAsiaTheme="minorEastAsia" w:hAnsiTheme="minorHAnsi" w:cstheme="minorBidi"/>
-        <w:sz w:val="22"/>
-        <w:szCs w:val="22"/>
-        <w:lang w:val="en-US" w:eastAsia="en-US" w:bidi="ar-SA"/>
-      </w:rPr>
-    </w:rPrDefault>
-    <w:pPrDefault>
-      <w:pPr>
-        <w:spacing w:after="160" w:line="259" w:lineRule="auto"/>
-      </w:pPr>
-    </w:pPrDefault>
-  </w:docDefaults>
-  <w:latentStyles w:defLockedState="0" w:defUIPriority="99" w:defSemiHidden="0" w:defUnhideWhenUsed="0" w:defQFormat="0" w:count="372">
-    <w:lsdException w:name="Normal" w:uiPriority="0" w:qFormat="1"/>
-    <w:lsdException w:name="heading 1" w:uiPriority="9" w:qFormat="1"/>
-    <w:lsdException w:name="heading 2" w:semiHidden="1" w:uiPriority="9" w:unhideWhenUsed="1" w:qFormat="1"/>
-    <w:lsdException w:name="heading 3" w:semiHidden="1" w:uiPriority="9" w:unhideWhenUsed="1" w:qFormat="1"/>
-    <w:lsdException w:name="heading 4" w:semiHidden="1" w:uiPriority="9" w:unhideWhenUsed="1" w:qFormat="1"/>
-    <w:lsdException w:name="heading 5" w:semiHidden="1" w:uiPriority="9" w:unhideWhenUsed="1" w:qFormat="1"/>
-    <w:lsdException w:name="heading 6" w:semiHidden="1" w:uiPriority="9" w:unhideWhenUsed="1" w:qFormat="1"/>
-    <w:lsdException w:name="heading 7" w:semiHidden="1" w:uiPriority="9" w:unhideWhenUsed="1" w:qFormat="1"/>
-    <w:lsdException w:name="heading 8" w:semiHidden="1" w:uiPriority="9" w:unhideWhenUsed="1" w:qFormat="1"/>
-    <w:lsdException w:name="heading 9" w:semiHidden="1" w:uiPriority="9" w:unhideWhenUsed="1" w:qFormat="1"/>
-    <w:lsdException w:name="index 1" w:semiHidden="1" w:unhideWhenUsed="1"/>
-    <w:lsdException w:name="index 2" w:semiHidden="1" w:unhideWhenUsed="1"/>
-    <w:lsdException w:name="index 3" w:semiHidden="1" w:unhideWhenUsed="1"/>
-    <w:lsdException w:name="index 4" w:semiHidden="1" w:unhideWhenUsed="1"/>
-    <w:lsdException w:name="index 5" w:semiHidden="1" w:unhideWhenUsed="1"/>
-    <w:lsdException w:name="index 6" w:semiHidden="1" w:unhideWhenUsed="1"/>
-    <w:lsdException w:name="index 7" w:semiHidden="1" w:unhideWhenUsed="1"/>
-    <w:lsdException w:name="index 8" w:semiHidden="1" w:unhideWhenUsed="1"/>
-    <w:lsdException w:name="index 9" w:semiHidden="1" w:unhideWhenUsed="1"/>
-    <w:lsdException w:name="toc 1" w:semiHidden="1" w:uiPriority="39" w:unhideWhenUsed="1"/>
-    <w:lsdException w:name="toc 2" w:semiHidden="1" w:uiPriority="39" w:unhideWhenUsed="1"/>
-    <w:lsdException w:name="toc 3" w:semiHidden="1" w:uiPriority="39" w:unhideWhenUsed="1"/>
-    <w:lsdException w:name="toc 4" w:semiHidden="1" w:uiPriority="39" w:unhideWhenUsed="1"/>
-    <w:lsdException w:name="toc 5" w:semiHidden="1" w:uiPriority="39" w:unhideWhenUsed="1"/>
-    <w:lsdException w:name="toc 6" w:semiHidden="1" w:uiPriority="39" w:unhideWhenUsed="1"/>
-    <w:lsdException w:name="toc 7" w:semiHidden="1" w:uiPriority="39" w:unhideWhenUsed="1"/>
-    <w:lsdException w:name="toc 8" w:semiHidden="1" w:uiPriority="39" w:unhideWhenUsed="1"/>
-    <w:lsdException w:name="toc 9" w:semiHidden="1" w:uiPriority="39" w:unhideWhenUsed="1"/>
-    <w:lsdException w:name="Normal Indent" w:semiHidden="1" w:unhideWhenUsed="1"/>
-    <w:lsdException w:name="footnote text" w:semiHidden="1" w:unhideWhenUsed="1"/>
-    <w:lsdException w:name="annotation text" w:semiHidden="1" w:unhideWhenUsed="1"/>
-    <w:lsdException w:name="header" w:semiHidden="1" w:unhideWhenUsed="1"/>
-    <w:lsdException w:name="footer" w:semiHidden="1" w:unhideWhenUsed="1"/>
-    <w:lsdException w:name="index heading" w:semiHidden="1" w:unhideWhenUsed="1"/>
-    <w:lsdException w:name="caption" w:semiHidden="1" w:uiPriority="35" w:unhideWhenUsed="1" w:qFormat="1"/>
-    <w:lsdException w:name="table of figures" w:semiHidden="1" w:unhideWhenUsed="1"/>
-    <w:lsdException w:name="envelope address" w:semiHidden="1" w:unhideWhenUsed="1"/>
-    <w:lsdException w:name="envelope return" w:semiHidden="1" w:unhideWhenUsed="1"/>
-    <w:lsdException w:name="footnote reference" w:semiHidden="1" w:unhideWhenUsed="1"/>
-    <w:lsdException w:name="annotation reference" w:semiHidden="1" w:unhideWhenUsed="1"/>
-    <w:lsdException w:name="line number" w:semiHidden="1" w:unhideWhenUsed="1"/>
-    <w:lsdException w:name="page number" w:semiHidden="1" w:unhideWhenUsed="1"/>
-    <w:lsdException w:name="endnote reference" w:semiHidden="1" w:unhideWhenUsed="1"/>
-    <w:lsdException w:name="endnote text" w:semiHidden="1" w:unhideWhenUsed="1"/>
-    <w:lsdException w:name="table of authorities" w:semiHidden="1" w:unhideWhenUsed="1"/>
-    <w:lsdException w:name="macro" w:semiHidden="1" w:unhideWhenUsed="1"/>
-    <w:lsdException w:name="toa heading" w:semiHidden="1" w:unhideWhenUsed="1"/>
-    <w:lsdException w:name="List" w:semiHidden="1" w:unhideWhenUsed="1"/>
-    <w:lsdException w:name="List Bullet" w:semiHidden="1" w:unhideWhenUsed="1"/>
-    <w:lsdException w:name="List Number" w:semiHidden="1" w:unhideWhenUsed="1"/>
-    <w:lsdException w:name="List 2" w:semiHidden="1" w:unhideWhenUsed="1"/>
-    <w:lsdException w:name="List 3" w:semiHidden="1" w:unhideWhenUsed="1"/>
-    <w:lsdException w:name="List 4" w:semiHidden="1" w:unhideWhenUsed="1"/>
-    <w:lsdException w:name="List 5" w:semiHidden="1" w:unhideWhenUsed="1"/>
-    <w:lsdException w:name="List Bullet 2" w:semiHidden="1" w:unhideWhenUsed="1"/>
-    <w:lsdException w:name="List Bullet 3" w:semiHidden="1" w:unhideWhenUsed="1"/>
-    <w:lsdException w:name="List Bullet 4" w:semiHidden="1" w:unhideWhenUsed="1"/>
-    <w:lsdException w:name="List Bullet 5" w:semiHidden="1" w:unhideWhenUsed="1"/>
-    <w:lsdException w:name="List Number 2" w:semiHidden="1" w:unhideWhenUsed="1"/>
-    <w:lsdException w:name="List Number 3" w:semiHidden="1" w:unhideWhenUsed="1"/>
-    <w:lsdException w:name="List Number 4" w:semiHidden="1" w:unhideWhenUsed="1"/>
-    <w:lsdException w:name="List Number 5" w:semiHidden="1" w:unhideWhenUsed="1"/>
-    <w:lsdException w:name="Title" w:uiPriority="10" w:qFormat="1"/>
-    <w:lsdException w:name="Closing" w:semiHidden="1" w:unhideWhenUsed="1"/>
-    <w:lsdException w:name="Signature" w:semiHidden="1" w:unhideWhenUsed="1"/>
-    <w:lsdException w:name="Default Paragraph Font" w:semiHidden="1" w:uiPriority="1" w:unhideWhenUsed="1"/>
-    <w:lsdException w:name="Body Text" w:semiHidden="1" w:unhideWhenUsed="1"/>
-    <w:lsdException w:name="Body Text Indent" w:semiHidden="1" w:unhideWhenUsed="1"/>
-    <w:lsdException w:name="List Continue" w:semiHidden="1" w:unhideWhenUsed="1"/>
-    <w:lsdException w:name="List Continue 2" w:semiHidden="1" w:unhideWhenUsed="1"/>
-    <w:lsdException w:name="List Continue 3" w:semiHidden="1" w:unhideWhenUsed="1"/>
-    <w:lsdException w:name="List Continue 4" w:semiHidden="1" w:unhideWhenUsed="1"/>
-    <w:lsdException w:name="List Continue 5" w:semiHidden="1" w:unhideWhenUsed="1"/>
-    <w:lsdException w:name="Message Header" w:semiHidden="1" w:unhideWhenUsed="1"/>
-    <w:lsdException w:name="Subtitle" w:uiPriority="11" w:qFormat="1"/>
-    <w:lsdException w:name="Salutation" w:semiHidden="1" w:unhideWhenUsed="1"/>
-    <w:lsdException w:name="Date" w:semiHidden="1" w:unhideWhenUsed="1"/>
-    <w:lsdException w:name="Body Text First Indent" w:semiHidden="1" w:unhideWhenUsed="1"/>
-    <w:lsdException w:name="Body Text First Indent 2" w:semiHidden="1" w:unhideWhenUsed="1"/>
-    <w:lsdException w:name="Note Heading" w:semiHidden="1" w:unhideWhenUsed="1"/>
-    <w:lsdException w:name="Body Text 2" w:semiHidden="1" w:unhideWhenUsed="1"/>
-    <w:lsdException w:name="Body Text 3" w:semiHidden="1" w:unhideWhenUsed="1"/>
-    <w:lsdException w:name="Body Text Indent 2" w:semiHidden="1" w:unhideWhenUsed="1"/>
-    <w:lsdException w:name="Body Text Indent 3" w:semiHidden="1" w:unhideWhenUsed="1"/>
-    <w:lsdException w:name="Block Text" w:semiHidden="1" w:unhideWhenUsed="1"/>
-    <w:lsdException w:name="Hyperlink" w:semiHidden="1" w:unhideWhenUsed="1"/>
-    <w:lsdException w:name="FollowedHyperlink" w:semiHidden="1" w:unhideWhenUsed="1"/>
-    <w:lsdException w:name="Strong" w:uiPriority="22" w:qFormat="1"/>
-    <w:lsdException w:name="Emphasis" w:uiPriority="20" w:qFormat="1"/>
-    <w:lsdException w:name="Document Map" w:semiHidden="1" w:unhideWhenUsed="1"/>
-    <w:lsdException w:name="Plain Text" w:semiHidden="1" w:unhideWhenUsed="1"/>
-    <w:lsdException w:name="E-mail Signature" w:semiHidden="1" w:unhideWhenUsed="1"/>
-    <w:lsdException w:name="HTML Top of Form" w:semiHidden="1" w:unhideWhenUsed="1"/>
-    <w:lsdException w:name="HTML Bottom of Form" w:semiHidden="1" w:unhideWhenUsed="1"/>
-    <w:lsdException w:name="Normal (Web)" w:semiHidden="1" w:unhideWhenUsed="1"/>
-    <w:lsdException w:name="HTML Acronym" w:semiHidden="1" w:unhideWhenUsed="1"/>
-    <w:lsdException w:name="HTML Address" w:semiHidden="1" w:unhideWhenUsed="1"/>
-    <w:lsdException w:name="HTML Cite" w:semiHidden="1" w:unhideWhenUsed="1"/>
-    <w:lsdException w:name="HTML Code" w:semiHidden="1" w:unhideWhenUsed="1"/>
-    <w:lsdException w:name="HTML Definition" w:semiHidden="1" w:unhideWhenUsed="1"/>
-    <w:lsdException w:name="HTML Keyboard" w:semiHidden="1" w:unhideWhenUsed="1"/>
-    <w:lsdException w:name="HTML Preformatted" w:semiHidden="1" w:unhideWhenUsed="1"/>
-    <w:lsdException w:name="HTML Sample" w:semiHidden="1" w:unhideWhenUsed="1"/>
-    <w:lsdException w:name="HTML Typewriter" w:semiHidden="1" w:unhideWhenUsed="1"/>
-    <w:lsdException w:name="HTML Variable" w:semiHidden="1" w:unhideWhenUsed="1"/>
-    <w:lsdException w:name="Normal Table" w:semiHidden="1" w:unhideWhenUsed="1"/>
-    <w:lsdException w:name="annotation subject" w:semiHidden="1" w:unhideWhenUsed="1"/>
-    <w:lsdException w:name="No List" w:semiHidden="1" w:unhideWhenUsed="1"/>
-    <w:lsdException w:name="Outline List 1" w:semiHidden="1" w:unhideWhenUsed="1"/>
-    <w:lsdException w:name="Outline List 2" w:semiHidden="1" w:unhideWhenUsed="1"/>
-    <w:lsdException w:name="Outline List 3" w:semiHidden="1" w:unhideWhenUsed="1"/>
-    <w:lsdException w:name="Table Simple 1" w:semiHidden="1" w:unhideWhenUsed="1"/>
-    <w:lsdException w:name="Table Simple 2" w:semiHidden="1" w:unhideWhenUsed="1"/>
-    <w:lsdException w:name="Table Simple 3" w:semiHidden="1" w:unhideWhenUsed="1"/>
-    <w:lsdException w:name="Table Classic 1" w:semiHidden="1" w:unhideWhenUsed="1"/>
-    <w:lsdException w:name="Table Classic 2" w:semiHidden="1" w:unhideWhenUsed="1"/>
-    <w:lsdException w:name="Table Classic 3" w:semiHidden="1" w:unhideWhenUsed="1"/>
-    <w:lsdException w:name="Table Classic 4" w:semiHidden="1" w:unhideWhenUsed="1"/>
-    <w:lsdException w:name="Table Colorful 1" w:semiHidden="1" w:unhideWhenUsed="1"/>
-    <w:lsdException w:name="Table Colorful 2" w:semiHidden="1" w:unhideWhenUsed="1"/>
-    <w:lsdException w:name="Table Colorful 3" w:semiHidden="1" w:unhideWhenUsed="1"/>
-    <w:lsdException w:name="Table Columns 1" w:semiHidden="1" w:unhideWhenUsed="1"/>
-    <w:lsdException w:name="Table Columns 2" w:semiHidden="1" w:unhideWhenUsed="1"/>
-    <w:lsdException w:name="Table Columns 3" w:semiHidden="1" w:unhideWhenUsed="1"/>
-    <w:lsdException w:name="Table Columns 4" w:semiHidden="1" w:unhideWhenUsed="1"/>
-    <w:lsdException w:name="Table Columns 5" w:semiHidden="1" w:unhideWhenUsed="1"/>
-    <w:lsdException w:name="Table Grid 1" w:semiHidden="1" w:unhideWhenUsed="1"/>
-    <w:lsdException w:name="Table Grid 2" w:semiHidden="1" w:unhideWhenUsed="1"/>
-    <w:lsdException w:name="Table Grid 3" w:semiHidden="1" w:unhideWhenUsed="1"/>
-    <w:lsdException w:name="Table Grid 4" w:semiHidden="1" w:unhideWhenUsed="1"/>
-    <w:lsdException w:name="Table Grid 5" w:semiHidden="1" w:unhideWhenUsed="1"/>
-    <w:lsdException w:name="Table Grid 6" w:semiHidden="1" w:unhideWhenUsed="1"/>
-    <w:lsdException w:name="Table Grid 7" w:semiHidden="1" w:unhideWhenUsed="1"/>
-    <w:lsdException w:name="Table Grid 8" w:semiHidden="1" w:unhideWhenUsed="1"/>
-    <w:lsdException w:name="Table List 1" w:semiHidden="1" w:unhideWhenUsed="1"/>
-    <w:lsdException w:name="Table List 2" w:semiHidden="1" w:unhideWhenUsed="1"/>
-    <w:lsdException w:name="Table List 3" w:semiHidden="1" w:unhideWhenUsed="1"/>
-    <w:lsdException w:name="Table List 4" w:semiHidden="1" w:unhideWhenUsed="1"/>
-    <w:lsdException w:name="Table List 5" w:semiHidden="1" w:unhideWhenUsed="1"/>
-    <w:lsdException w:name="Table List 6" w:semiHidden="1" w:unhideWhenUsed="1"/>
-    <w:lsdException w:name="Table List 7" w:semiHidden="1" w:unhideWhenUsed="1"/>
-    <w:lsdException w:name="Table List 8" w:semiHidden="1" w:unhideWhenUsed="1"/>
-    <w:lsdException w:name="Table 3D effects 1" w:semiHidden="1" w:unhideWhenUsed="1"/>
-    <w:lsdException w:name="Table 3D effects 2" w:semiHidden="1" w:unhideWhenUsed="1"/>
-    <w:lsdException w:name="Table 3D effects 3" w:semiHidden="1" w:unhideWhenUsed="1"/>
-    <w:lsdException w:name="Table Contemporary" w:semiHidden="1" w:unhideWhenUsed="1"/>
-    <w:lsdException w:name="Table Elegant" w:semiHidden="1" w:unhideWhenUsed="1"/>
-    <w:lsdException w:name="Table Professional" w:semiHidden="1" w:unhideWhenUsed="1"/>
-    <w:lsdException w:name="Table Subtle 1" w:semiHidden="1" w:unhideWhenUsed="1"/>
-    <w:lsdException w:name="Table Subtle 2" w:semiHidden="1" w:unhideWhenUsed="1"/>
-    <w:lsdException w:name="Table Web 1" w:semiHidden="1" w:unhideWhenUsed="1"/>
-    <w:lsdException w:name="Table Web 2" w:semiHidden="1" w:unhideWhenUsed="1"/>
-    <w:lsdException w:name="Table Web 3" w:semiHidden="1" w:unhideWhenUsed="1"/>
-    <w:lsdException w:name="Balloon Text" w:semiHidden="1" w:unhideWhenUsed="1"/>
-    <w:lsdException w:name="Table Grid" w:uiPriority="39"/>
-    <w:lsdException w:name="Table Theme" w:semiHidden="1" w:unhideWhenUsed="1"/>
-    <w:lsdException w:name="Placeholder Text" w:semiHidden="1"/>
-    <w:lsdException w:name="No Spacing" w:uiPriority="1" w:qFormat="1"/>
-    <w:lsdException w:name="Light Shading" w:uiPriority="60"/>
-    <w:lsdException w:name="Light List" w:uiPriority="61"/>
-    <w:lsdException w:name="Light Grid" w:uiPriority="62"/>
-    <w:lsdException w:name="Medium Shading 1" w:uiPriority="63"/>
-    <w:lsdException w:name="Medium Shading 2" w:uiPriority="64"/>
-    <w:lsdException w:name="Medium List 1" w:uiPriority="65"/>
-    <w:lsdException w:name="Medium List 2" w:uiPriority="66"/>
-    <w:lsdException w:name="Medium Grid 1" w:uiPriority="67"/>
-    <w:lsdException w:name="Medium Grid 2" w:uiPriority="68"/>
-    <w:lsdException w:name="Medium Grid 3" w:uiPriority="69"/>
-    <w:lsdException w:name="Dark List" w:uiPriority="70"/>
-    <w:lsdException w:name="Colorful Shading" w:uiPriority="71"/>
-    <w:lsdException w:name="Colorful List" w:uiPriority="72"/>
-    <w:lsdException w:name="Colorful Grid" w:uiPriority="73"/>
-    <w:lsdException w:name="Light Shading Accent 1" w:uiPriority="60"/>
-    <w:lsdException w:name="Light List Accent 1" w:uiPriority="61"/>
-    <w:lsdException w:name="Light Grid Accent 1" w:uiPriority="62"/>
-    <w:lsdException w:name="Medium Shading 1 Accent 1" w:uiPriority="63"/>
-    <w:lsdException w:name="Medium Shading 2 Accent 1" w:uiPriority="64"/>
-    <w:lsdException w:name="Medium List 1 Accent 1" w:uiPriority="65"/>
-    <w:lsdException w:name="Revision" w:semiHidden="1"/>
-    <w:lsdException w:name="List Paragraph" w:uiPriority="34" w:qFormat="1"/>
-    <w:lsdException w:name="Quote" w:uiPriority="29" w:qFormat="1"/>
-    <w:lsdException w:name="Intense Quote" w:uiPriority="30" w:qFormat="1"/>
-    <w:lsdException w:name="Medium List 2 Accent 1" w:uiPriority="66"/>
-    <w:lsdException w:name="Medium Grid 1 Accent 1" w:uiPriority="67"/>
-    <w:lsdException w:name="Medium Grid 2 Accent 1" w:uiPriority="68"/>
-    <w:lsdException w:name="Medium Grid 3 Accent 1" w:uiPriority="69"/>
-    <w:lsdException w:name="Dark List Accent 1" w:uiPriority="70"/>
-    <w:lsdException w:name="Colorful Shading Accent 1" w:uiPriority="71"/>
-    <w:lsdException w:name="Colorful List Accent 1" w:uiPriority="72"/>
-    <w:lsdException w:name="Colorful Grid Accent 1" w:uiPriority="73"/>
-    <w:lsdException w:name="Light Shading Accent 2" w:uiPriority="60"/>
-    <w:lsdException w:name="Light List Accent 2" w:uiPriority="61"/>
-    <w:lsdException w:name="Light Grid Accent 2" w:uiPriority="62"/>
-    <w:lsdException w:name="Medium Shading 1 Accent 2" w:uiPriority="63"/>
-    <w:lsdException w:name="Medium Shading 2 Accent 2" w:uiPriority="64"/>
-    <w:lsdException w:name="Medium List 1 Accent 2" w:uiPriority="65"/>
-    <w:lsdException w:name="Medium List 2 Accent 2" w:uiPriority="66"/>
-    <w:lsdException w:name="Medium Grid 1 Accent 2" w:uiPriority="67"/>
-    <w:lsdException w:name="Medium Grid 2 Accent 2" w:uiPriority="68"/>
-    <w:lsdException w:name="Medium Grid 3 Accent 2" w:uiPriority="69"/>
-    <w:lsdException w:name="Dark List Accent 2" w:uiPriority="70"/>
-    <w:lsdException w:name="Colorful Shading Accent 2" w:uiPriority="71"/>
-    <w:lsdException w:name="Colorful List Accent 2" w:uiPriority="72"/>
-    <w:lsdException w:name="Colorful Grid Accent 2" w:uiPriority="73"/>
-    <w:lsdException w:name="Light Shading Accent 3" w:uiPriority="60"/>
-    <w:lsdException w:name="Light List Accent 3" w:uiPriority="61"/>
-    <w:lsdException w:name="Light Grid Accent 3" w:uiPriority="62"/>
-    <w:lsdException w:name="Medium Shading 1 Accent 3" w:uiPriority="63"/>
-    <w:lsdException w:name="Medium Shading 2 Accent 3" w:uiPriority="64"/>
-    <w:lsdException w:name="Medium List 1 Accent 3" w:uiPriority="65"/>
-    <w:lsdException w:name="Medium List 2 Accent 3" w:uiPriority="66"/>
-    <w:lsdException w:name="Medium Grid 1 Accent 3" w:uiPriority="67"/>
-    <w:lsdException w:name="Medium Grid 2 Accent 3" w:uiPriority="68"/>
-    <w:lsdException w:name="Medium Grid 3 Accent 3" w:uiPriority="69"/>
-    <w:lsdException w:name="Dark List Accent 3" w:uiPriority="70"/>
-    <w:lsdException w:name="Colorful Shading Accent 3" w:uiPriority="71"/>
-    <w:lsdException w:name="Colorful List Accent 3" w:uiPriority="72"/>
-    <w:lsdException w:name="Colorful Grid Accent 3" w:uiPriority="73"/>
-    <w:lsdException w:name="Light Shading Accent 4" w:uiPriority="60"/>
-    <w:lsdException w:name="Light List Accent 4" w:uiPriority="61"/>
-    <w:lsdException w:name="Light Grid Accent 4" w:uiPriority="62"/>
-    <w:lsdException w:name="Medium Shading 1 Accent 4" w:uiPriority="63"/>
-    <w:lsdException w:name="Medium Shading 2 Accent 4" w:uiPriority="64"/>
-    <w:lsdException w:name="Medium List 1 Accent 4" w:uiPriority="65"/>
-    <w:lsdException w:name="Medium List 2 Accent 4" w:uiPriority="66"/>
-    <w:lsdException w:name="Medium Grid 1 Accent 4" w:uiPriority="67"/>
-    <w:lsdException w:name="Medium Grid 2 Accent 4" w:uiPriority="68"/>
-    <w:lsdException w:name="Medium Grid 3 Accent 4" w:uiPriority="69"/>
-    <w:lsdException w:name="Dark List Accent 4" w:uiPriority="70"/>
-    <w:lsdException w:name="Colorful Shading Accent 4" w:uiPriority="71"/>
-    <w:lsdException w:name="Colorful List Accent 4" w:uiPriority="72"/>
-    <w:lsdException w:name="Colorful Grid Accent 4" w:uiPriority="73"/>
-    <w:lsdException w:name="Light Shading Accent 5" w:uiPriority="60"/>
-    <w:lsdException w:name="Light List Accent 5" w:uiPriority="61"/>
-    <w:lsdException w:name="Light Grid Accent 5" w:uiPriority="62"/>
-    <w:lsdException w:name="Medium Shading 1 Accent 5" w:uiPriority="63"/>
-    <w:lsdException w:name="Medium Shading 2 Accent 5" w:uiPriority="64"/>
-    <w:lsdException w:name="Medium List 1 Accent 5" w:uiPriority="65"/>
-    <w:lsdException w:name="Medium List 2 Accent 5" w:uiPriority="66"/>
-    <w:lsdException w:name="Medium Grid 1 Accent 5" w:uiPriority="67"/>
-    <w:lsdException w:name="Medium Grid 2 Accent 5" w:uiPriority="68"/>
-    <w:lsdException w:name="Medium Grid 3 Accent 5" w:uiPriority="69"/>
-    <w:lsdException w:name="Dark List Accent 5" w:uiPriority="70"/>
-    <w:lsdException w:name="Colorful Shading Accent 5" w:uiPriority="71"/>
-    <w:lsdException w:name="Colorful List Accent 5" w:uiPriority="72"/>
-    <w:lsdException w:name="Colorful Grid Accent 5" w:uiPriority="73"/>
-    <w:lsdException w:name="Light Shading Accent 6" w:uiPriority="60"/>
-    <w:lsdException w:name="Light List Accent 6" w:uiPriority="61"/>
-    <w:lsdException w:name="Light Grid Accent 6" w:uiPriority="62"/>
-    <w:lsdException w:name="Medium Shading 1 Accent 6" w:uiPriority="63"/>
-    <w:lsdException w:name="Medium Shading 2 Accent 6" w:uiPriority="64"/>
-    <w:lsdException w:name="Medium List 1 Accent 6" w:uiPriority="65"/>
-    <w:lsdException w:name="Medium List 2 Accent 6" w:uiPriority="66"/>
-    <w:lsdException w:name="Medium Grid 1 Accent 6" w:uiPriority="67"/>
-    <w:lsdException w:name="Medium Grid 2 Accent 6" w:uiPriority="68"/>
-    <w:lsdException w:name="Medium Grid 3 Accent 6" w:uiPriority="69"/>
-    <w:lsdException w:name="Dark List Accent 6" w:uiPriority="70"/>
-    <w:lsdException w:name="Colorful Shading Accent 6" w:uiPriority="71"/>
-    <w:lsdException w:name="Colorful List Accent 6" w:uiPriority="72"/>
-    <w:lsdException w:name="Colorful Grid Accent 6" w:uiPriority="73"/>
-    <w:lsdException w:name="Subtle Emphasis" w:uiPriority="19" w:qFormat="1"/>
-    <w:lsdException w:name="Intense Emphasis" w:uiPriority="21" w:qFormat="1"/>
-    <w:lsdException w:name="Subtle Reference" w:uiPriority="31" w:qFormat="1"/>
-    <w:lsdException w:name="Intense Reference" w:uiPriority="32" w:qFormat="1"/>
-    <w:lsdException w:name="Book Title" w:uiPriority="33" w:qFormat="1"/>
-    <w:lsdException w:name="Bibliography" w:semiHidden="1" w:uiPriority="37" w:unhideWhenUsed="1"/>
-    <w:lsdException w:name="TOC Heading" w:semiHidden="1" w:uiPriority="39" w:unhideWhenUsed="1" w:qFormat="1"/>
-    <w:lsdException w:name="Plain Table 1" w:uiPriority="41"/>
-    <w:lsdException w:name="Plain Table 2" w:uiPriority="42"/>
-    <w:lsdException w:name="Plain Table 3" w:uiPriority="43"/>
-    <w:lsdException w:name="Plain Table 4" w:uiPriority="44"/>
-    <w:lsdException w:name="Plain Table 5" w:uiPriority="45"/>
-    <w:lsdException w:name="Grid Table Light" w:uiPriority="40"/>
-    <w:lsdException w:name="Grid Table 1 Light" w:uiPriority="46"/>
-    <w:lsdException w:name="Grid Table 2" w:uiPriority="47"/>
-    <w:lsdException w:name="Grid Table 3" w:uiPriority="48"/>
-    <w:lsdException w:name="Grid Table 4" w:uiPriority="49"/>
-    <w:lsdException w:name="Grid Table 5 Dark" w:uiPriority="50"/>
-    <w:lsdException w:name="Grid Table 6 Colorful" w:uiPriority="51"/>
-    <w:lsdException w:name="Grid Table 7 Colorful" w:uiPriority="52"/>
-    <w:lsdException w:name="Grid Table 1 Light Accent 1" w:uiPriority="46"/>
-    <w:lsdException w:name="Grid Table 2 Accent 1" w:uiPriority="47"/>
-    <w:lsdException w:name="Grid Table 3 Accent 1" w:uiPriority="48"/>
-    <w:lsdException w:name="Grid Table 4 Accent 1" w:uiPriority="49"/>
-    <w:lsdException w:name="Grid Table 5 Dark Accent 1" w:uiPriority="50"/>
-    <w:lsdException w:name="Grid Table 6 Colorful Accent 1" w:uiPriority="51"/>
-    <w:lsdException w:name="Grid Table 7 Colorful Accent 1" w:uiPriority="52"/>
-    <w:lsdException w:name="Grid Table 1 Light Accent 2" w:uiPriority="46"/>
-    <w:lsdException w:name="Grid Table 2 Accent 2" w:uiPriority="47"/>
-    <w:lsdException w:name="Grid Table 3 Accent 2" w:uiPriority="48"/>
-    <w:lsdException w:name="Grid Table 4 Accent 2" w:uiPriority="49"/>
-    <w:lsdException w:name="Grid Table 5 Dark Accent 2" w:uiPriority="50"/>
-    <w:lsdException w:name="Grid Table 6 Colorful Accent 2" w:uiPriority="51"/>
-    <w:lsdException w:name="Grid Table 7 Colorful Accent 2" w:uiPriority="52"/>
-    <w:lsdException w:name="Grid Table 1 Light Accent 3" w:uiPriority="46"/>
-    <w:lsdException w:name="Grid Table 2 Accent 3" w:uiPriority="47"/>
-    <w:lsdException w:name="Grid Table 3 Accent 3" w:uiPriority="48"/>
-    <w:lsdException w:name="Grid Table 4 Accent 3" w:uiPriority="49"/>
-    <w:lsdException w:name="Grid Table 5 Dark Accent 3" w:uiPriority="50"/>
-    <w:lsdException w:name="Grid Table 6 Colorful Accent 3" w:uiPriority="51"/>
-    <w:lsdException w:name="Grid Table 7 Colorful Accent 3" w:uiPriority="52"/>
-    <w:lsdException w:name="Grid Table 1 Light Accent 4" w:uiPriority="46"/>
-    <w:lsdException w:name="Grid Table 2 Accent 4" w:uiPriority="47"/>
-    <w:lsdException w:name="Grid Table 3 Accent 4" w:uiPriority="48"/>
-    <w:lsdException w:name="Grid Table 4 Accent 4" w:uiPriority="49"/>
-    <w:lsdException w:name="Grid Table 5 Dark Accent 4" w:uiPriority="50"/>
-    <w:lsdException w:name="Grid Table 6 Colorful Accent 4" w:uiPriority="51"/>
-    <w:lsdException w:name="Grid Table 7 Colorful Accent 4" w:uiPriority="52"/>
-    <w:lsdException w:name="Grid Table 1 Light Accent 5" w:uiPriority="46"/>
-    <w:lsdException w:name="Grid Table 2 Accent 5" w:uiPriority="47"/>
-    <w:lsdException w:name="Grid Table 3 Accent 5" w:uiPriority="48"/>
-    <w:lsdException w:name="Grid Table 4 Accent 5" w:uiPriority="49"/>
-    <w:lsdException w:name="Grid Table 5 Dark Accent 5" w:uiPriority="50"/>
-    <w:lsdException w:name="Grid Table 6 Colorful Accent 5" w:uiPriority="51"/>
-    <w:lsdException w:name="Grid Table 7 Colorful Accent 5" w:uiPriority="52"/>
-    <w:lsdException w:name="Grid Table 1 Light Accent 6" w:uiPriority="46"/>
-    <w:lsdException w:name="Grid Table 2 Accent 6" w:uiPriority="47"/>
-    <w:lsdException w:name="Grid Table 3 Accent 6" w:uiPriority="48"/>
-    <w:lsdException w:name="Grid Table 4 Accent 6" w:uiPriority="49"/>
-    <w:lsdException w:name="Grid Table 5 Dark Accent 6" w:uiPriority="50"/>
-    <w:lsdException w:name="Grid Table 6 Colorful Accent 6" w:uiPriority="51"/>
-    <w:lsdException w:name="Grid Table 7 Colorful Accent 6" w:uiPriority="52"/>
-    <w:lsdException w:name="List Table 1 Light" w:uiPriority="46"/>
-    <w:lsdException w:name="List Table 2" w:uiPriority="47"/>
-    <w:lsdException w:name="List Table 3" w:uiPriority="48"/>
-    <w:lsdException w:name="List Table 4" w:uiPriority="49"/>
-    <w:lsdException w:name="List Table 5 Dark" w:uiPriority="50"/>
-    <w:lsdException w:name="List Table 6 Colorful" w:uiPriority="51"/>
-    <w:lsdException w:name="List Table 7 Colorful" w:uiPriority="52"/>
-    <w:lsdException w:name="List Table 1 Light Accent 1" w:uiPriority="46"/>
-    <w:lsdException w:name="List Table 2 Accent 1" w:uiPriority="47"/>
-    <w:lsdException w:name="List Table 3 Accent 1" w:uiPriority="48"/>
-    <w:lsdException w:name="List Table 4 Accent 1" w:uiPriority="49"/>
-    <w:lsdException w:name="List Table 5 Dark Accent 1" w:uiPriority="50"/>
-    <w:lsdException w:name="List Table 6 Colorful Accent 1" w:uiPriority="51"/>
-    <w:lsdException w:name="List Table 7 Colorful Accent 1" w:uiPriority="52"/>
-    <w:lsdException w:name="List Table 1 Light Accent 2" w:uiPriority="46"/>
-    <w:lsdException w:name="List Table 2 Accent 2" w:uiPriority="47"/>
-    <w:lsdException w:name="List Table 3 Accent 2" w:uiPriority="48"/>
-    <w:lsdException w:name="List Table 4 Accent 2" w:uiPriority="49"/>
-    <w:lsdException w:name="List Table 5 Dark Accent 2" w:uiPriority="50"/>
-    <w:lsdException w:name="List Table 6 Colorful Accent 2" w:uiPriority="51"/>
-    <w:lsdException w:name="List Table 7 Colorful Accent 2" w:uiPriority="52"/>
-    <w:lsdException w:name="List Table 1 Light Accent 3" w:uiPriority="46"/>
-    <w:lsdException w:name="List Table 2 Accent 3" w:uiPriority="47"/>
-    <w:lsdException w:name="List Table 3 Accent 3" w:uiPriority="48"/>
-    <w:lsdException w:name="List Table 4 Accent 3" w:uiPriority="49"/>
-    <w:lsdException w:name="List Table 5 Dark Accent 3" w:uiPriority="50"/>
-    <w:lsdException w:name="List Table 6 Colorful Accent 3" w:uiPriority="51"/>
-    <w:lsdException w:name="List Table 7 Colorful Accent 3" w:uiPriority="52"/>
-    <w:lsdException w:name="List Table 1 Light Accent 4" w:uiPriority="46"/>
-    <w:lsdException w:name="List Table 2 Accent 4" w:uiPriority="47"/>
-    <w:lsdException w:name="List Table 3 Accent 4" w:uiPriority="48"/>
-    <w:lsdException w:name="List Table 4 Accent 4" w:uiPriority="49"/>
-    <w:lsdException w:name="List Table 5 Dark Accent 4" w:uiPriority="50"/>
-    <w:lsdException w:name="List Table 6 Colorful Accent 4" w:uiPriority="51"/>
-    <w:lsdException w:name="List Table 7 Colorful Accent 4" w:uiPriority="52"/>
-    <w:lsdException w:name="List Table 1 Light Accent 5" w:uiPriority="46"/>
-    <w:lsdException w:name="List Table 2 Accent 5" w:uiPriority="47"/>
-    <w:lsdException w:name="List Table 3 Accent 5" w:uiPriority="48"/>
-    <w:lsdException w:name="List Table 4 Accent 5" w:uiPriority="49"/>
-    <w:lsdException w:name="List Table 5 Dark Accent 5" w:uiPriority="50"/>
-    <w:lsdException w:name="List Table 6 Colorful Accent 5" w:uiPriority="51"/>
-    <w:lsdException w:name="List Table 7 Colorful Accent 5" w:uiPriority="52"/>
-    <w:lsdException w:name="List Table 1 Light Accent 6" w:uiPriority="46"/>
-    <w:lsdException w:name="List Table 2 Accent 6" w:uiPriority="47"/>
-    <w:lsdException w:name="List Table 3 Accent 6" w:uiPriority="48"/>
-    <w:lsdException w:name="List Table 4 Accent 6" w:uiPriority="49"/>
-    <w:lsdException w:name="List Table 5 Dark Accent 6" w:uiPriority="50"/>
-    <w:lsdException w:name="List Table 6 Colorful Accent 6" w:uiPriority="51"/>
-    <w:lsdException w:name="List Table 7 Colorful Accent 6" w:uiPriority="52"/>
-    <w:lsdException w:name="Mention" w:semiHidden="1" w:unhideWhenUsed="1"/>
-  </w:latentStyles>
-  <w:style w:type="paragraph" w:default="1" w:styleId="Normal">
-    <w:name w:val="Normal"/>
-    <w:qFormat/>
-  </w:style>
-  <w:style w:type="character" w:default="1" w:styleId="DefaultParagraphFont">
-    <w:name w:val="Default Paragraph Font"/>
-    <w:uiPriority w:val="1"/>
-    <w:semiHidden/>
-    <w:unhideWhenUsed/>
-  </w:style>
-  <w:style w:type="table" w:default="1" w:styleId="TableNormal">
-    <w:name w:val="Normal Table"/>
-    <w:uiPriority w:val="99"/>
-    <w:semiHidden/>
-    <w:unhideWhenUsed/>
-    <w:tblPr>
-      <w:tblInd w:w="0" w:type="dxa"/>
-      <w:tblCellMar>
-        <w:top w:w="0" w:type="dxa"/>
-        <w:left w:w="108" w:type="dxa"/>
-        <w:bottom w:w="0" w:type="dxa"/>
-        <w:right w:w="108" w:type="dxa"/>
-      </w:tblCellMar>
-    </w:tblPr>
-  </w:style>
-  <w:style w:type="numbering" w:default="1" w:styleId="NoList">
-    <w:name w:val="No List"/>
-    <w:uiPriority w:val="99"/>
-    <w:semiHidden/>
-    <w:unhideWhenUsed/>
-  </w:style>
-  <w:style w:type="paragraph" w:customStyle="1" w:styleId="5D75B11144424C5AA5009DA1D9F552F5">
-    <w:name w:val="5D75B11144424C5AA5009DA1D9F552F5"/>
-    <w:rsid w:val="002D5BF5"/>
-  </w:style>
-</w:styles>
-</file>
-
-<file path=word/glossary/webSettings.xml><?xml version="1.0" encoding="utf-8"?>
-<w:webSettings xmlns:mc="http://schemas.openxmlformats.org/markup-compatibility/2006" xmlns:r="http://schemas.openxmlformats.org/officeDocument/2006/relationships" xmlns:w="http://schemas.openxmlformats.org/wordprocessingml/2006/main" xmlns:w14="http://schemas.microsoft.com/office/word/2010/wordml" xmlns:w15="http://schemas.microsoft.com/office/word/2012/wordml" xmlns:w16se="http://schemas.microsoft.com/office/word/2015/wordml/symex" mc:Ignorable="w14 w15 w16se">
-  <w:optimizeForBrowser/>
-  <w:allowPNG/>
-</w:webSettings>
-</file>
-
 <file path=word/theme/theme1.xml><?xml version="1.0" encoding="utf-8"?>
 <a:theme xmlns:a="http://schemas.openxmlformats.org/drawingml/2006/main" name="Office Theme">
   <a:themeElements>
@@ -2530,7 +1961,7 @@
 </file>
 
 <file path=customXml/itemProps1.xml><?xml version="1.0" encoding="utf-8"?>
-<ds:datastoreItem xmlns:ds="http://schemas.openxmlformats.org/officeDocument/2006/customXml" ds:itemID="{B1091E43-8798-4304-B15D-09354B3ADB84}">
+<ds:datastoreItem xmlns:ds="http://schemas.openxmlformats.org/officeDocument/2006/customXml" ds:itemID="{45FFC077-F7F1-4ABD-AE66-480258A8F33D}">
   <ds:schemaRefs>
     <ds:schemaRef ds:uri="http://schemas.openxmlformats.org/officeDocument/2006/bibliography"/>
   </ds:schemaRefs>

</xml_diff>